<commit_message>
20190520 新增 OnePlus 7 系列
</commit_message>
<xml_diff>
--- a/docs/一加手机型号汇总.docx
+++ b/docs/一加手机型号汇总.docx
@@ -43,7 +43,7 @@
           <w:sz w:val="32"/>
           <w:szCs w:val="32"/>
         </w:rPr>
-        <w:t>2019041</w:t>
+        <w:t>20190</w:t>
       </w:r>
       <w:r>
         <w:rPr>
@@ -53,7 +53,7 @@
           <w:sz w:val="32"/>
           <w:szCs w:val="32"/>
         </w:rPr>
-        <w:t>9</w:t>
+        <w:t>520</w:t>
       </w:r>
     </w:p>
     <w:p>
@@ -509,7 +509,7 @@
         <w:spacing w:before="100" w:beforeAutospacing="1" w:after="100" w:afterAutospacing="1"/>
         <w:jc w:val="left"/>
         <w:rPr>
-          <w:rFonts w:ascii="宋体" w:eastAsia="宋体" w:hAnsi="宋体" w:cs="微软雅黑" w:hint="eastAsia"/>
+          <w:rFonts w:ascii="宋体" w:eastAsia="宋体" w:hAnsi="宋体" w:cs="微软雅黑"/>
           <w:sz w:val="24"/>
         </w:rPr>
       </w:pPr>
@@ -616,7 +616,7 @@
         <w:spacing w:before="100" w:beforeAutospacing="1" w:after="100" w:afterAutospacing="1"/>
         <w:jc w:val="left"/>
         <w:rPr>
-          <w:rFonts w:ascii="宋体" w:eastAsia="宋体" w:hAnsi="宋体" w:cs="微软雅黑" w:hint="eastAsia"/>
+          <w:rFonts w:ascii="宋体" w:eastAsia="宋体" w:hAnsi="宋体" w:cs="微软雅黑"/>
           <w:sz w:val="24"/>
         </w:rPr>
       </w:pPr>
@@ -634,7 +634,7 @@
         <w:spacing w:before="100" w:beforeAutospacing="1" w:after="100" w:afterAutospacing="1"/>
         <w:jc w:val="left"/>
         <w:rPr>
-          <w:rFonts w:ascii="宋体" w:eastAsia="宋体" w:hAnsi="宋体" w:cs="微软雅黑" w:hint="eastAsia"/>
+          <w:rFonts w:ascii="宋体" w:eastAsia="宋体" w:hAnsi="宋体" w:cs="微软雅黑"/>
           <w:sz w:val="24"/>
         </w:rPr>
       </w:pPr>
@@ -780,7 +780,7 @@
         <w:spacing w:before="100" w:beforeAutospacing="1" w:after="100" w:afterAutospacing="1"/>
         <w:jc w:val="left"/>
         <w:rPr>
-          <w:rFonts w:ascii="宋体" w:eastAsia="宋体" w:hAnsi="宋体" w:cs="微软雅黑" w:hint="eastAsia"/>
+          <w:rFonts w:ascii="宋体" w:eastAsia="宋体" w:hAnsi="宋体" w:cs="微软雅黑"/>
           <w:sz w:val="24"/>
         </w:rPr>
       </w:pPr>
@@ -790,6 +790,414 @@
           <w:sz w:val="24"/>
         </w:rPr>
         <w:t>ONEPLUS A3003: OnePlus 3T 国际版</w:t>
+      </w:r>
+    </w:p>
+    <w:p>
+      <w:pPr>
+        <w:spacing w:before="100" w:beforeAutospacing="1" w:after="100" w:afterAutospacing="1"/>
+        <w:jc w:val="left"/>
+        <w:rPr>
+          <w:rFonts w:ascii="宋体" w:eastAsia="宋体" w:hAnsi="宋体" w:cs="微软雅黑"/>
+          <w:sz w:val="24"/>
+        </w:rPr>
+      </w:pPr>
+      <w:r>
+        <w:rPr>
+          <w:rFonts w:ascii="宋体" w:eastAsia="宋体" w:hAnsi="宋体" w:cs="微软雅黑" w:hint="eastAsia"/>
+          <w:sz w:val="24"/>
+        </w:rPr>
+        <w:t>ONEPLUS A3000: OnePlus 3T 北美版</w:t>
+      </w:r>
+    </w:p>
+    <w:p>
+      <w:pPr>
+        <w:spacing w:before="100" w:beforeAutospacing="1" w:after="100" w:afterAutospacing="1"/>
+        <w:jc w:val="left"/>
+        <w:rPr>
+          <w:rFonts w:ascii="宋体" w:eastAsia="宋体" w:hAnsi="宋体" w:cs="微软雅黑"/>
+          <w:b/>
+          <w:bCs/>
+          <w:sz w:val="24"/>
+        </w:rPr>
+      </w:pPr>
+      <w:r>
+        <w:rPr>
+          <w:rFonts w:ascii="宋体" w:eastAsia="宋体" w:hAnsi="宋体" w:cs="微软雅黑" w:hint="eastAsia"/>
+          <w:b/>
+          <w:bCs/>
+          <w:sz w:val="24"/>
+        </w:rPr>
+        <w:t>OnePlus 5</w:t>
+      </w:r>
+      <w:r>
+        <w:rPr>
+          <w:rFonts w:ascii="宋体" w:eastAsia="宋体" w:hAnsi="宋体" w:cs="微软雅黑"/>
+          <w:b/>
+          <w:bCs/>
+          <w:sz w:val="24"/>
+        </w:rPr>
+        <w:t xml:space="preserve"> </w:t>
+      </w:r>
+      <w:r>
+        <w:rPr>
+          <w:rFonts w:ascii="宋体" w:eastAsia="宋体" w:hAnsi="宋体" w:cs="微软雅黑"/>
+          <w:b/>
+          <w:bCs/>
+          <w:sz w:val="24"/>
+        </w:rPr>
+        <w:t>(cheeseburger)</w:t>
+      </w:r>
+      <w:r>
+        <w:rPr>
+          <w:rFonts w:ascii="宋体" w:eastAsia="宋体" w:hAnsi="宋体" w:cs="微软雅黑" w:hint="eastAsia"/>
+          <w:b/>
+          <w:bCs/>
+          <w:sz w:val="24"/>
+        </w:rPr>
+        <w:t>:</w:t>
+      </w:r>
+    </w:p>
+    <w:p>
+      <w:pPr>
+        <w:spacing w:before="100" w:beforeAutospacing="1" w:after="100" w:afterAutospacing="1"/>
+        <w:jc w:val="left"/>
+        <w:rPr>
+          <w:rFonts w:ascii="宋体" w:eastAsia="宋体" w:hAnsi="宋体" w:cs="微软雅黑"/>
+          <w:sz w:val="24"/>
+        </w:rPr>
+      </w:pPr>
+      <w:r>
+        <w:rPr>
+          <w:rFonts w:ascii="宋体" w:eastAsia="宋体" w:hAnsi="宋体" w:cs="微软雅黑" w:hint="eastAsia"/>
+          <w:sz w:val="24"/>
+        </w:rPr>
+        <w:t>ONEPLUS A5000: OnePlus 5</w:t>
+      </w:r>
+    </w:p>
+    <w:p>
+      <w:pPr>
+        <w:spacing w:before="100" w:beforeAutospacing="1" w:after="100" w:afterAutospacing="1"/>
+        <w:jc w:val="left"/>
+        <w:rPr>
+          <w:rFonts w:ascii="宋体" w:eastAsia="宋体" w:hAnsi="宋体" w:cs="微软雅黑"/>
+          <w:b/>
+          <w:bCs/>
+          <w:sz w:val="24"/>
+        </w:rPr>
+      </w:pPr>
+      <w:r>
+        <w:rPr>
+          <w:rFonts w:ascii="宋体" w:eastAsia="宋体" w:hAnsi="宋体" w:cs="微软雅黑" w:hint="eastAsia"/>
+          <w:b/>
+          <w:bCs/>
+          <w:sz w:val="24"/>
+        </w:rPr>
+        <w:t>OnePlus 5T</w:t>
+      </w:r>
+      <w:r>
+        <w:rPr>
+          <w:rFonts w:ascii="宋体" w:eastAsia="宋体" w:hAnsi="宋体" w:cs="微软雅黑"/>
+          <w:b/>
+          <w:bCs/>
+          <w:sz w:val="24"/>
+        </w:rPr>
+        <w:t xml:space="preserve"> </w:t>
+      </w:r>
+      <w:r>
+        <w:rPr>
+          <w:rFonts w:ascii="宋体" w:eastAsia="宋体" w:hAnsi="宋体" w:cs="微软雅黑"/>
+          <w:b/>
+          <w:bCs/>
+          <w:sz w:val="24"/>
+        </w:rPr>
+        <w:t>(dumpling)</w:t>
+      </w:r>
+      <w:r>
+        <w:rPr>
+          <w:rFonts w:ascii="宋体" w:eastAsia="宋体" w:hAnsi="宋体" w:cs="微软雅黑"/>
+          <w:b/>
+          <w:bCs/>
+          <w:sz w:val="24"/>
+        </w:rPr>
+        <w:t>:</w:t>
+      </w:r>
+    </w:p>
+    <w:p>
+      <w:pPr>
+        <w:spacing w:before="100" w:beforeAutospacing="1" w:after="100" w:afterAutospacing="1"/>
+        <w:jc w:val="left"/>
+        <w:rPr>
+          <w:rFonts w:ascii="宋体" w:eastAsia="宋体" w:hAnsi="宋体" w:cs="微软雅黑"/>
+          <w:sz w:val="24"/>
+        </w:rPr>
+      </w:pPr>
+      <w:r>
+        <w:rPr>
+          <w:rFonts w:ascii="宋体" w:eastAsia="宋体" w:hAnsi="宋体" w:cs="微软雅黑" w:hint="eastAsia"/>
+          <w:sz w:val="24"/>
+        </w:rPr>
+        <w:t>ONEPLUS A5010: OnePlus 5T</w:t>
+      </w:r>
+    </w:p>
+    <w:p>
+      <w:pPr>
+        <w:spacing w:before="100" w:beforeAutospacing="1" w:after="100" w:afterAutospacing="1"/>
+        <w:jc w:val="left"/>
+        <w:rPr>
+          <w:rFonts w:ascii="宋体" w:eastAsia="宋体" w:hAnsi="宋体" w:cs="微软雅黑"/>
+          <w:b/>
+          <w:bCs/>
+          <w:sz w:val="24"/>
+        </w:rPr>
+      </w:pPr>
+      <w:r>
+        <w:rPr>
+          <w:rFonts w:ascii="宋体" w:eastAsia="宋体" w:hAnsi="宋体" w:cs="微软雅黑" w:hint="eastAsia"/>
+          <w:b/>
+          <w:bCs/>
+          <w:sz w:val="24"/>
+        </w:rPr>
+        <w:t>OnePlus 6</w:t>
+      </w:r>
+      <w:r>
+        <w:rPr>
+          <w:rFonts w:ascii="宋体" w:eastAsia="宋体" w:hAnsi="宋体" w:cs="微软雅黑"/>
+          <w:b/>
+          <w:bCs/>
+          <w:sz w:val="24"/>
+        </w:rPr>
+        <w:t xml:space="preserve"> </w:t>
+      </w:r>
+      <w:r>
+        <w:rPr>
+          <w:rFonts w:ascii="宋体" w:eastAsia="宋体" w:hAnsi="宋体" w:cs="微软雅黑"/>
+          <w:b/>
+          <w:bCs/>
+          <w:sz w:val="24"/>
+        </w:rPr>
+        <w:t>(enchilada)</w:t>
+      </w:r>
+      <w:r>
+        <w:rPr>
+          <w:rFonts w:ascii="宋体" w:eastAsia="宋体" w:hAnsi="宋体" w:cs="微软雅黑" w:hint="eastAsia"/>
+          <w:b/>
+          <w:bCs/>
+          <w:sz w:val="24"/>
+        </w:rPr>
+        <w:t>:</w:t>
+      </w:r>
+    </w:p>
+    <w:p>
+      <w:pPr>
+        <w:spacing w:before="100" w:beforeAutospacing="1" w:after="100" w:afterAutospacing="1"/>
+        <w:jc w:val="left"/>
+        <w:rPr>
+          <w:rFonts w:ascii="宋体" w:eastAsia="宋体" w:hAnsi="宋体" w:cs="微软雅黑"/>
+          <w:sz w:val="24"/>
+        </w:rPr>
+      </w:pPr>
+      <w:r>
+        <w:rPr>
+          <w:rFonts w:ascii="宋体" w:eastAsia="宋体" w:hAnsi="宋体" w:cs="微软雅黑" w:hint="eastAsia"/>
+          <w:sz w:val="24"/>
+        </w:rPr>
+        <w:t>ONEPLUS A6000: OnePlus 6</w:t>
+      </w:r>
+    </w:p>
+    <w:p>
+      <w:pPr>
+        <w:spacing w:before="100" w:beforeAutospacing="1" w:after="100" w:afterAutospacing="1"/>
+        <w:jc w:val="left"/>
+        <w:rPr>
+          <w:rFonts w:ascii="宋体" w:eastAsia="宋体" w:hAnsi="宋体" w:cs="微软雅黑"/>
+          <w:sz w:val="24"/>
+        </w:rPr>
+      </w:pPr>
+      <w:r>
+        <w:rPr>
+          <w:rFonts w:ascii="宋体" w:eastAsia="宋体" w:hAnsi="宋体" w:cs="微软雅黑" w:hint="eastAsia"/>
+          <w:sz w:val="24"/>
+        </w:rPr>
+        <w:t>ONEPLUS A6003: OnePlus 6 国际版</w:t>
+      </w:r>
+    </w:p>
+    <w:p>
+      <w:pPr>
+        <w:spacing w:before="100" w:beforeAutospacing="1" w:after="100" w:afterAutospacing="1"/>
+        <w:jc w:val="left"/>
+        <w:rPr>
+          <w:rFonts w:ascii="宋体" w:eastAsia="宋体" w:hAnsi="宋体" w:cs="微软雅黑"/>
+          <w:b/>
+          <w:bCs/>
+          <w:sz w:val="24"/>
+        </w:rPr>
+      </w:pPr>
+      <w:r>
+        <w:rPr>
+          <w:rFonts w:ascii="宋体" w:eastAsia="宋体" w:hAnsi="宋体" w:cs="微软雅黑" w:hint="eastAsia"/>
+          <w:b/>
+          <w:bCs/>
+          <w:sz w:val="24"/>
+        </w:rPr>
+        <w:t>OnePlus 6T</w:t>
+      </w:r>
+      <w:r>
+        <w:rPr>
+          <w:rFonts w:ascii="宋体" w:eastAsia="宋体" w:hAnsi="宋体" w:cs="微软雅黑"/>
+          <w:b/>
+          <w:bCs/>
+          <w:sz w:val="24"/>
+        </w:rPr>
+        <w:t xml:space="preserve"> </w:t>
+      </w:r>
+      <w:r>
+        <w:rPr>
+          <w:rFonts w:ascii="宋体" w:eastAsia="宋体" w:hAnsi="宋体" w:cs="微软雅黑"/>
+          <w:b/>
+          <w:bCs/>
+          <w:sz w:val="24"/>
+        </w:rPr>
+        <w:t>(fajita)</w:t>
+      </w:r>
+      <w:r>
+        <w:rPr>
+          <w:rFonts w:ascii="宋体" w:eastAsia="宋体" w:hAnsi="宋体" w:cs="微软雅黑" w:hint="eastAsia"/>
+          <w:b/>
+          <w:bCs/>
+          <w:sz w:val="24"/>
+        </w:rPr>
+        <w:t>:</w:t>
+      </w:r>
+    </w:p>
+    <w:p>
+      <w:pPr>
+        <w:spacing w:before="100" w:beforeAutospacing="1" w:after="100" w:afterAutospacing="1"/>
+        <w:jc w:val="left"/>
+        <w:rPr>
+          <w:rFonts w:ascii="宋体" w:eastAsia="宋体" w:hAnsi="宋体" w:cs="微软雅黑" w:hint="eastAsia"/>
+          <w:sz w:val="24"/>
+        </w:rPr>
+      </w:pPr>
+      <w:r>
+        <w:rPr>
+          <w:rFonts w:ascii="宋体" w:eastAsia="宋体" w:hAnsi="宋体" w:cs="微软雅黑" w:hint="eastAsia"/>
+          <w:sz w:val="24"/>
+        </w:rPr>
+        <w:t>ONEPLUS A6010: OnePlus 6T</w:t>
+      </w:r>
+    </w:p>
+    <w:p>
+      <w:pPr>
+        <w:spacing w:before="100" w:beforeAutospacing="1" w:after="100" w:afterAutospacing="1"/>
+        <w:jc w:val="left"/>
+        <w:rPr>
+          <w:rFonts w:ascii="宋体" w:eastAsia="宋体" w:hAnsi="宋体" w:cs="微软雅黑"/>
+          <w:sz w:val="24"/>
+        </w:rPr>
+      </w:pPr>
+      <w:r>
+        <w:rPr>
+          <w:rFonts w:ascii="宋体" w:eastAsia="宋体" w:hAnsi="宋体" w:cs="微软雅黑" w:hint="eastAsia"/>
+          <w:sz w:val="24"/>
+        </w:rPr>
+        <w:t>ONEPLUS A6013: OnePlus 6T 国际版</w:t>
+      </w:r>
+    </w:p>
+    <w:p>
+      <w:pPr>
+        <w:spacing w:before="100" w:beforeAutospacing="1" w:after="100" w:afterAutospacing="1"/>
+        <w:jc w:val="left"/>
+        <w:rPr>
+          <w:rFonts w:ascii="宋体" w:eastAsia="宋体" w:hAnsi="宋体" w:cs="微软雅黑" w:hint="eastAsia"/>
+          <w:b/>
+          <w:sz w:val="24"/>
+        </w:rPr>
+      </w:pPr>
+      <w:r>
+        <w:rPr>
+          <w:rFonts w:ascii="宋体" w:eastAsia="宋体" w:hAnsi="宋体" w:cs="微软雅黑"/>
+          <w:b/>
+          <w:sz w:val="24"/>
+        </w:rPr>
+        <w:t>OnePlus 7:</w:t>
+      </w:r>
+    </w:p>
+    <w:p>
+      <w:pPr>
+        <w:spacing w:before="100" w:beforeAutospacing="1" w:after="100" w:afterAutospacing="1"/>
+        <w:jc w:val="left"/>
+        <w:rPr>
+          <w:rFonts w:ascii="宋体" w:eastAsia="宋体" w:hAnsi="宋体" w:cs="微软雅黑" w:hint="eastAsia"/>
+          <w:sz w:val="24"/>
+        </w:rPr>
+      </w:pPr>
+      <w:r>
+        <w:rPr>
+          <w:rFonts w:ascii="宋体" w:eastAsia="宋体" w:hAnsi="宋体" w:cs="微软雅黑"/>
+          <w:sz w:val="24"/>
+        </w:rPr>
+        <w:t>GM1900: OnePlus 7</w:t>
+      </w:r>
+    </w:p>
+    <w:p>
+      <w:pPr>
+        <w:spacing w:before="100" w:beforeAutospacing="1" w:after="100" w:afterAutospacing="1"/>
+        <w:jc w:val="left"/>
+        <w:rPr>
+          <w:rFonts w:ascii="宋体" w:eastAsia="宋体" w:hAnsi="宋体" w:cs="微软雅黑" w:hint="eastAsia"/>
+          <w:sz w:val="24"/>
+        </w:rPr>
+      </w:pPr>
+      <w:r>
+        <w:rPr>
+          <w:rFonts w:ascii="宋体" w:eastAsia="宋体" w:hAnsi="宋体" w:cs="微软雅黑" w:hint="eastAsia"/>
+          <w:sz w:val="24"/>
+        </w:rPr>
+        <w:t>GM1901, GM1903, GM1905: OnePlus 7 国际版</w:t>
+      </w:r>
+    </w:p>
+    <w:p>
+      <w:pPr>
+        <w:spacing w:before="100" w:beforeAutospacing="1" w:after="100" w:afterAutospacing="1"/>
+        <w:jc w:val="left"/>
+        <w:rPr>
+          <w:rFonts w:ascii="宋体" w:eastAsia="宋体" w:hAnsi="宋体" w:cs="微软雅黑" w:hint="eastAsia"/>
+          <w:b/>
+          <w:sz w:val="24"/>
+        </w:rPr>
+      </w:pPr>
+      <w:r>
+        <w:rPr>
+          <w:rFonts w:ascii="宋体" w:eastAsia="宋体" w:hAnsi="宋体" w:cs="微软雅黑" w:hint="eastAsia"/>
+          <w:b/>
+          <w:sz w:val="24"/>
+        </w:rPr>
+        <w:t>O</w:t>
+      </w:r>
+      <w:r>
+        <w:rPr>
+          <w:rFonts w:ascii="宋体" w:eastAsia="宋体" w:hAnsi="宋体" w:cs="微软雅黑"/>
+          <w:b/>
+          <w:sz w:val="24"/>
+        </w:rPr>
+        <w:t>nePlus 7 Pro:</w:t>
+      </w:r>
+    </w:p>
+    <w:p>
+      <w:pPr>
+        <w:spacing w:before="100" w:beforeAutospacing="1" w:after="100" w:afterAutospacing="1"/>
+        <w:jc w:val="left"/>
+        <w:rPr>
+          <w:rFonts w:ascii="宋体" w:eastAsia="宋体" w:hAnsi="宋体" w:cs="微软雅黑" w:hint="eastAsia"/>
+          <w:sz w:val="24"/>
+        </w:rPr>
+      </w:pPr>
+      <w:r>
+        <w:rPr>
+          <w:rFonts w:ascii="宋体" w:eastAsia="宋体" w:hAnsi="宋体" w:cs="微软雅黑"/>
+          <w:sz w:val="24"/>
+        </w:rPr>
+        <w:t>GM1910: OnePlus 7 Pro</w:t>
       </w:r>
       <w:bookmarkStart w:id="1" w:name="_GoBack"/>
       <w:bookmarkEnd w:id="1"/>
@@ -799,310 +1207,53 @@
         <w:spacing w:before="100" w:beforeAutospacing="1" w:after="100" w:afterAutospacing="1"/>
         <w:jc w:val="left"/>
         <w:rPr>
-          <w:rFonts w:ascii="宋体" w:eastAsia="宋体" w:hAnsi="宋体" w:cs="微软雅黑"/>
-          <w:sz w:val="24"/>
-        </w:rPr>
-      </w:pPr>
-      <w:r>
-        <w:rPr>
-          <w:rFonts w:ascii="宋体" w:eastAsia="宋体" w:hAnsi="宋体" w:cs="微软雅黑" w:hint="eastAsia"/>
-          <w:sz w:val="24"/>
-        </w:rPr>
-        <w:t>ONEPLUS A3000: OnePlus 3T 北美版</w:t>
-      </w:r>
-    </w:p>
-    <w:p>
-      <w:pPr>
-        <w:spacing w:before="100" w:beforeAutospacing="1" w:after="100" w:afterAutospacing="1"/>
-        <w:jc w:val="left"/>
-        <w:rPr>
-          <w:rFonts w:ascii="宋体" w:eastAsia="宋体" w:hAnsi="宋体" w:cs="微软雅黑"/>
-          <w:b/>
-          <w:bCs/>
-          <w:sz w:val="24"/>
-        </w:rPr>
-      </w:pPr>
-      <w:r>
-        <w:rPr>
-          <w:rFonts w:ascii="宋体" w:eastAsia="宋体" w:hAnsi="宋体" w:cs="微软雅黑" w:hint="eastAsia"/>
-          <w:b/>
-          <w:bCs/>
-          <w:sz w:val="24"/>
-        </w:rPr>
-        <w:t>OnePlus 5</w:t>
-      </w:r>
-      <w:r>
-        <w:rPr>
-          <w:rFonts w:ascii="宋体" w:eastAsia="宋体" w:hAnsi="宋体" w:cs="微软雅黑"/>
-          <w:b/>
-          <w:bCs/>
-          <w:sz w:val="24"/>
-        </w:rPr>
-        <w:t xml:space="preserve"> </w:t>
-      </w:r>
-      <w:r>
-        <w:rPr>
-          <w:rFonts w:ascii="宋体" w:eastAsia="宋体" w:hAnsi="宋体" w:cs="微软雅黑"/>
-          <w:b/>
-          <w:bCs/>
-          <w:sz w:val="24"/>
-        </w:rPr>
-        <w:t>(cheeseburger)</w:t>
-      </w:r>
-      <w:r>
-        <w:rPr>
-          <w:rFonts w:ascii="宋体" w:eastAsia="宋体" w:hAnsi="宋体" w:cs="微软雅黑" w:hint="eastAsia"/>
-          <w:b/>
-          <w:bCs/>
-          <w:sz w:val="24"/>
-        </w:rPr>
-        <w:t>:</w:t>
-      </w:r>
-    </w:p>
-    <w:p>
-      <w:pPr>
-        <w:spacing w:before="100" w:beforeAutospacing="1" w:after="100" w:afterAutospacing="1"/>
-        <w:jc w:val="left"/>
-        <w:rPr>
-          <w:rFonts w:ascii="宋体" w:eastAsia="宋体" w:hAnsi="宋体" w:cs="微软雅黑"/>
-          <w:sz w:val="24"/>
-        </w:rPr>
-      </w:pPr>
-      <w:r>
-        <w:rPr>
-          <w:rFonts w:ascii="宋体" w:eastAsia="宋体" w:hAnsi="宋体" w:cs="微软雅黑" w:hint="eastAsia"/>
-          <w:sz w:val="24"/>
-        </w:rPr>
-        <w:t>ONEPLUS A5000: OnePlus 5</w:t>
-      </w:r>
-    </w:p>
-    <w:p>
-      <w:pPr>
-        <w:spacing w:before="100" w:beforeAutospacing="1" w:after="100" w:afterAutospacing="1"/>
-        <w:jc w:val="left"/>
-        <w:rPr>
-          <w:rFonts w:ascii="宋体" w:eastAsia="宋体" w:hAnsi="宋体" w:cs="微软雅黑"/>
-          <w:b/>
-          <w:bCs/>
-          <w:sz w:val="24"/>
-        </w:rPr>
-      </w:pPr>
-      <w:r>
-        <w:rPr>
-          <w:rFonts w:ascii="宋体" w:eastAsia="宋体" w:hAnsi="宋体" w:cs="微软雅黑" w:hint="eastAsia"/>
-          <w:b/>
-          <w:bCs/>
-          <w:sz w:val="24"/>
-        </w:rPr>
-        <w:t>OnePlus 5T</w:t>
-      </w:r>
-      <w:r>
-        <w:rPr>
-          <w:rFonts w:ascii="宋体" w:eastAsia="宋体" w:hAnsi="宋体" w:cs="微软雅黑"/>
-          <w:b/>
-          <w:bCs/>
-          <w:sz w:val="24"/>
-        </w:rPr>
-        <w:t xml:space="preserve"> </w:t>
-      </w:r>
-      <w:r>
-        <w:rPr>
-          <w:rFonts w:ascii="宋体" w:eastAsia="宋体" w:hAnsi="宋体" w:cs="微软雅黑"/>
-          <w:b/>
-          <w:bCs/>
-          <w:sz w:val="24"/>
-        </w:rPr>
-        <w:t>(dumpling)</w:t>
-      </w:r>
-      <w:r>
-        <w:rPr>
-          <w:rFonts w:ascii="宋体" w:eastAsia="宋体" w:hAnsi="宋体" w:cs="微软雅黑"/>
-          <w:b/>
-          <w:bCs/>
-          <w:sz w:val="24"/>
-        </w:rPr>
-        <w:t>:</w:t>
-      </w:r>
-    </w:p>
-    <w:p>
-      <w:pPr>
-        <w:spacing w:before="100" w:beforeAutospacing="1" w:after="100" w:afterAutospacing="1"/>
-        <w:jc w:val="left"/>
-        <w:rPr>
-          <w:rFonts w:ascii="宋体" w:eastAsia="宋体" w:hAnsi="宋体" w:cs="微软雅黑"/>
-          <w:sz w:val="24"/>
-        </w:rPr>
-      </w:pPr>
-      <w:r>
-        <w:rPr>
-          <w:rFonts w:ascii="宋体" w:eastAsia="宋体" w:hAnsi="宋体" w:cs="微软雅黑" w:hint="eastAsia"/>
-          <w:sz w:val="24"/>
-        </w:rPr>
-        <w:t>ONEPLUS A5010: OnePlus 5T</w:t>
-      </w:r>
-    </w:p>
-    <w:p>
-      <w:pPr>
-        <w:spacing w:before="100" w:beforeAutospacing="1" w:after="100" w:afterAutospacing="1"/>
-        <w:jc w:val="left"/>
-        <w:rPr>
-          <w:rFonts w:ascii="宋体" w:eastAsia="宋体" w:hAnsi="宋体" w:cs="微软雅黑"/>
-          <w:b/>
-          <w:bCs/>
-          <w:sz w:val="24"/>
-        </w:rPr>
-      </w:pPr>
-      <w:r>
-        <w:rPr>
-          <w:rFonts w:ascii="宋体" w:eastAsia="宋体" w:hAnsi="宋体" w:cs="微软雅黑" w:hint="eastAsia"/>
-          <w:b/>
-          <w:bCs/>
-          <w:sz w:val="24"/>
-        </w:rPr>
-        <w:t>OnePlus 6</w:t>
-      </w:r>
-      <w:r>
-        <w:rPr>
-          <w:rFonts w:ascii="宋体" w:eastAsia="宋体" w:hAnsi="宋体" w:cs="微软雅黑"/>
-          <w:b/>
-          <w:bCs/>
-          <w:sz w:val="24"/>
-        </w:rPr>
-        <w:t xml:space="preserve"> </w:t>
-      </w:r>
-      <w:r>
-        <w:rPr>
-          <w:rFonts w:ascii="宋体" w:eastAsia="宋体" w:hAnsi="宋体" w:cs="微软雅黑"/>
-          <w:b/>
-          <w:bCs/>
-          <w:sz w:val="24"/>
-        </w:rPr>
-        <w:t>(enchilada)</w:t>
-      </w:r>
-      <w:r>
-        <w:rPr>
-          <w:rFonts w:ascii="宋体" w:eastAsia="宋体" w:hAnsi="宋体" w:cs="微软雅黑" w:hint="eastAsia"/>
-          <w:b/>
-          <w:bCs/>
-          <w:sz w:val="24"/>
-        </w:rPr>
-        <w:t>:</w:t>
-      </w:r>
-    </w:p>
-    <w:p>
-      <w:pPr>
-        <w:spacing w:before="100" w:beforeAutospacing="1" w:after="100" w:afterAutospacing="1"/>
-        <w:jc w:val="left"/>
-        <w:rPr>
-          <w:rFonts w:ascii="宋体" w:eastAsia="宋体" w:hAnsi="宋体" w:cs="微软雅黑"/>
-          <w:sz w:val="24"/>
-        </w:rPr>
-      </w:pPr>
-      <w:r>
-        <w:rPr>
-          <w:rFonts w:ascii="宋体" w:eastAsia="宋体" w:hAnsi="宋体" w:cs="微软雅黑" w:hint="eastAsia"/>
-          <w:sz w:val="24"/>
-        </w:rPr>
-        <w:t>ONEPLUS A6000: OnePlus 6</w:t>
-      </w:r>
-    </w:p>
-    <w:p>
-      <w:pPr>
-        <w:spacing w:before="100" w:beforeAutospacing="1" w:after="100" w:afterAutospacing="1"/>
-        <w:jc w:val="left"/>
-        <w:rPr>
-          <w:rFonts w:ascii="宋体" w:eastAsia="宋体" w:hAnsi="宋体" w:cs="微软雅黑"/>
-          <w:sz w:val="24"/>
-        </w:rPr>
-      </w:pPr>
-      <w:r>
-        <w:rPr>
-          <w:rFonts w:ascii="宋体" w:eastAsia="宋体" w:hAnsi="宋体" w:cs="微软雅黑" w:hint="eastAsia"/>
-          <w:sz w:val="24"/>
-        </w:rPr>
-        <w:t>ONEPLUS A6003: OnePlus 6 国际版</w:t>
-      </w:r>
-    </w:p>
-    <w:p>
-      <w:pPr>
-        <w:spacing w:before="100" w:beforeAutospacing="1" w:after="100" w:afterAutospacing="1"/>
-        <w:jc w:val="left"/>
-        <w:rPr>
-          <w:rFonts w:ascii="宋体" w:eastAsia="宋体" w:hAnsi="宋体" w:cs="微软雅黑"/>
-          <w:b/>
-          <w:bCs/>
-          <w:sz w:val="24"/>
-        </w:rPr>
-      </w:pPr>
-      <w:r>
-        <w:rPr>
-          <w:rFonts w:ascii="宋体" w:eastAsia="宋体" w:hAnsi="宋体" w:cs="微软雅黑" w:hint="eastAsia"/>
-          <w:b/>
-          <w:bCs/>
-          <w:sz w:val="24"/>
-        </w:rPr>
-        <w:t>OnePlus 6T</w:t>
-      </w:r>
-      <w:r>
-        <w:rPr>
-          <w:rFonts w:ascii="宋体" w:eastAsia="宋体" w:hAnsi="宋体" w:cs="微软雅黑"/>
-          <w:b/>
-          <w:bCs/>
-          <w:sz w:val="24"/>
-        </w:rPr>
-        <w:t xml:space="preserve"> </w:t>
-      </w:r>
-      <w:r>
-        <w:rPr>
-          <w:rFonts w:ascii="宋体" w:eastAsia="宋体" w:hAnsi="宋体" w:cs="微软雅黑"/>
-          <w:b/>
-          <w:bCs/>
-          <w:sz w:val="24"/>
-        </w:rPr>
-        <w:t>(fajita)</w:t>
-      </w:r>
-      <w:r>
-        <w:rPr>
-          <w:rFonts w:ascii="宋体" w:eastAsia="宋体" w:hAnsi="宋体" w:cs="微软雅黑" w:hint="eastAsia"/>
-          <w:b/>
-          <w:bCs/>
-          <w:sz w:val="24"/>
-        </w:rPr>
-        <w:t>:</w:t>
-      </w:r>
-    </w:p>
-    <w:p>
-      <w:pPr>
-        <w:spacing w:before="100" w:beforeAutospacing="1" w:after="100" w:afterAutospacing="1"/>
-        <w:jc w:val="left"/>
-        <w:rPr>
-          <w:rFonts w:ascii="宋体" w:eastAsia="宋体" w:hAnsi="宋体" w:cs="微软雅黑"/>
-          <w:sz w:val="24"/>
-        </w:rPr>
-      </w:pPr>
-      <w:r>
-        <w:rPr>
-          <w:rFonts w:ascii="宋体" w:eastAsia="宋体" w:hAnsi="宋体" w:cs="微软雅黑" w:hint="eastAsia"/>
-          <w:sz w:val="24"/>
-        </w:rPr>
-        <w:t>ONEPLUS A6010: OnePlus 6T</w:t>
-      </w:r>
-    </w:p>
-    <w:p>
-      <w:pPr>
-        <w:spacing w:before="100" w:beforeAutospacing="1" w:after="100" w:afterAutospacing="1"/>
-        <w:jc w:val="left"/>
-        <w:rPr>
-          <w:rFonts w:ascii="宋体" w:eastAsia="宋体" w:hAnsi="宋体" w:cs="微软雅黑"/>
-          <w:sz w:val="24"/>
-        </w:rPr>
-      </w:pPr>
-      <w:r>
-        <w:rPr>
-          <w:rFonts w:ascii="宋体" w:eastAsia="宋体" w:hAnsi="宋体" w:cs="微软雅黑" w:hint="eastAsia"/>
-          <w:sz w:val="24"/>
-        </w:rPr>
-        <w:t>ONEPLUS A6013: OnePlus 6T 国际版</w:t>
+          <w:rFonts w:ascii="宋体" w:eastAsia="宋体" w:hAnsi="宋体" w:cs="微软雅黑" w:hint="eastAsia"/>
+          <w:sz w:val="24"/>
+        </w:rPr>
+      </w:pPr>
+      <w:r>
+        <w:rPr>
+          <w:rFonts w:ascii="宋体" w:eastAsia="宋体" w:hAnsi="宋体" w:cs="微软雅黑" w:hint="eastAsia"/>
+          <w:sz w:val="24"/>
+        </w:rPr>
+        <w:lastRenderedPageBreak/>
+        <w:t>GM1911, GM1913, GM1915, GM1917: OnePlus 7 Pro 国际版</w:t>
+      </w:r>
+    </w:p>
+    <w:p>
+      <w:pPr>
+        <w:spacing w:before="100" w:beforeAutospacing="1" w:after="100" w:afterAutospacing="1"/>
+        <w:jc w:val="left"/>
+        <w:rPr>
+          <w:rFonts w:ascii="宋体" w:eastAsia="宋体" w:hAnsi="宋体" w:cs="微软雅黑" w:hint="eastAsia"/>
+          <w:b/>
+          <w:sz w:val="24"/>
+        </w:rPr>
+      </w:pPr>
+      <w:r>
+        <w:rPr>
+          <w:rFonts w:ascii="宋体" w:eastAsia="宋体" w:hAnsi="宋体" w:cs="微软雅黑"/>
+          <w:b/>
+          <w:sz w:val="24"/>
+        </w:rPr>
+        <w:t>OnePlus 7 Pro 5G:</w:t>
+      </w:r>
+    </w:p>
+    <w:p>
+      <w:pPr>
+        <w:spacing w:before="100" w:beforeAutospacing="1" w:after="100" w:afterAutospacing="1"/>
+        <w:jc w:val="left"/>
+        <w:rPr>
+          <w:rFonts w:ascii="宋体" w:eastAsia="宋体" w:hAnsi="宋体" w:cs="微软雅黑" w:hint="eastAsia"/>
+          <w:sz w:val="24"/>
+        </w:rPr>
+      </w:pPr>
+      <w:r>
+        <w:rPr>
+          <w:rFonts w:ascii="宋体" w:eastAsia="宋体" w:hAnsi="宋体" w:cs="微软雅黑"/>
+          <w:sz w:val="24"/>
+        </w:rPr>
+        <w:t>GM1920: OnePlus 7 Pro 5G</w:t>
       </w:r>
     </w:p>
     <w:sectPr>

</xml_diff>

<commit_message>
20190603 更新 OnePlus 7 系列代号
</commit_message>
<xml_diff>
--- a/docs/一加手机型号汇总.docx
+++ b/docs/一加手机型号汇总.docx
@@ -53,17 +53,7 @@
           <w:sz w:val="32"/>
           <w:szCs w:val="32"/>
         </w:rPr>
-        <w:t>52</w:t>
-      </w:r>
-      <w:r>
-        <w:rPr>
-          <w:rStyle w:val="a4"/>
-          <w:rFonts w:ascii="微软雅黑" w:eastAsia="微软雅黑" w:hAnsi="微软雅黑" w:cs="微软雅黑"/>
-          <w:color w:val="333333"/>
-          <w:sz w:val="32"/>
-          <w:szCs w:val="32"/>
-        </w:rPr>
-        <w:t>7</w:t>
+        <w:t>603</w:t>
       </w:r>
       <w:bookmarkStart w:id="0" w:name="_GoBack"/>
       <w:bookmarkEnd w:id="0"/>
@@ -1131,7 +1121,31 @@
           <w:b/>
           <w:sz w:val="24"/>
         </w:rPr>
-        <w:t>OnePlus 7:</w:t>
+        <w:t>OnePlus 7</w:t>
+      </w:r>
+      <w:r>
+        <w:rPr>
+          <w:rFonts w:ascii="宋体" w:eastAsia="宋体" w:hAnsi="宋体" w:cs="微软雅黑"/>
+          <w:b/>
+          <w:sz w:val="24"/>
+        </w:rPr>
+        <w:t xml:space="preserve"> </w:t>
+      </w:r>
+      <w:r>
+        <w:rPr>
+          <w:rFonts w:ascii="宋体" w:eastAsia="宋体" w:hAnsi="宋体" w:cs="微软雅黑"/>
+          <w:b/>
+          <w:sz w:val="24"/>
+        </w:rPr>
+        <w:t>(guacamoleb)</w:t>
+      </w:r>
+      <w:r>
+        <w:rPr>
+          <w:rFonts w:ascii="宋体" w:eastAsia="宋体" w:hAnsi="宋体" w:cs="微软雅黑"/>
+          <w:b/>
+          <w:sz w:val="24"/>
+        </w:rPr>
+        <w:t>:</w:t>
       </w:r>
     </w:p>
     <w:p>
@@ -1156,7 +1170,7 @@
         <w:spacing w:before="100" w:beforeAutospacing="1" w:after="100" w:afterAutospacing="1"/>
         <w:jc w:val="left"/>
         <w:rPr>
-          <w:rFonts w:ascii="宋体" w:eastAsia="宋体" w:hAnsi="宋体" w:cs="微软雅黑" w:hint="eastAsia"/>
+          <w:rFonts w:ascii="宋体" w:eastAsia="宋体" w:hAnsi="宋体" w:cs="微软雅黑"/>
           <w:sz w:val="24"/>
         </w:rPr>
       </w:pPr>
@@ -1180,7 +1194,7 @@
         <w:spacing w:before="100" w:beforeAutospacing="1" w:after="100" w:afterAutospacing="1"/>
         <w:jc w:val="left"/>
         <w:rPr>
-          <w:rFonts w:ascii="宋体" w:eastAsia="宋体" w:hAnsi="宋体" w:cs="微软雅黑" w:hint="eastAsia"/>
+          <w:rFonts w:ascii="宋体" w:eastAsia="宋体" w:hAnsi="宋体" w:cs="微软雅黑"/>
           <w:sz w:val="24"/>
         </w:rPr>
       </w:pPr>
@@ -1234,7 +1248,31 @@
           <w:b/>
           <w:sz w:val="24"/>
         </w:rPr>
-        <w:t>nePlus 7 Pro:</w:t>
+        <w:t>nePlus 7 Pro</w:t>
+      </w:r>
+      <w:r>
+        <w:rPr>
+          <w:rFonts w:ascii="宋体" w:eastAsia="宋体" w:hAnsi="宋体" w:cs="微软雅黑"/>
+          <w:b/>
+          <w:sz w:val="24"/>
+        </w:rPr>
+        <w:t xml:space="preserve"> </w:t>
+      </w:r>
+      <w:r>
+        <w:rPr>
+          <w:rFonts w:ascii="宋体" w:eastAsia="宋体" w:hAnsi="宋体" w:cs="微软雅黑"/>
+          <w:b/>
+          <w:sz w:val="24"/>
+        </w:rPr>
+        <w:t>(guacamole)</w:t>
+      </w:r>
+      <w:r>
+        <w:rPr>
+          <w:rFonts w:ascii="宋体" w:eastAsia="宋体" w:hAnsi="宋体" w:cs="微软雅黑"/>
+          <w:b/>
+          <w:sz w:val="24"/>
+        </w:rPr>
+        <w:t>:</w:t>
       </w:r>
     </w:p>
     <w:p>
@@ -1259,7 +1297,7 @@
         <w:spacing w:before="100" w:beforeAutospacing="1" w:after="100" w:afterAutospacing="1"/>
         <w:jc w:val="left"/>
         <w:rPr>
-          <w:rFonts w:ascii="宋体" w:eastAsia="宋体" w:hAnsi="宋体" w:cs="微软雅黑" w:hint="eastAsia"/>
+          <w:rFonts w:ascii="宋体" w:eastAsia="宋体" w:hAnsi="宋体" w:cs="微软雅黑"/>
           <w:sz w:val="24"/>
         </w:rPr>
       </w:pPr>
@@ -1276,7 +1314,7 @@
         <w:spacing w:before="100" w:beforeAutospacing="1" w:after="100" w:afterAutospacing="1"/>
         <w:jc w:val="left"/>
         <w:rPr>
-          <w:rFonts w:ascii="宋体" w:eastAsia="宋体" w:hAnsi="宋体" w:cs="微软雅黑" w:hint="eastAsia"/>
+          <w:rFonts w:ascii="宋体" w:eastAsia="宋体" w:hAnsi="宋体" w:cs="微软雅黑"/>
           <w:sz w:val="24"/>
         </w:rPr>
       </w:pPr>
@@ -1293,7 +1331,7 @@
         <w:spacing w:before="100" w:beforeAutospacing="1" w:after="100" w:afterAutospacing="1"/>
         <w:jc w:val="left"/>
         <w:rPr>
-          <w:rFonts w:ascii="宋体" w:eastAsia="宋体" w:hAnsi="宋体" w:cs="微软雅黑" w:hint="eastAsia"/>
+          <w:rFonts w:ascii="宋体" w:eastAsia="宋体" w:hAnsi="宋体" w:cs="微软雅黑"/>
           <w:sz w:val="24"/>
         </w:rPr>
       </w:pPr>
@@ -1338,7 +1376,31 @@
           <w:b/>
           <w:sz w:val="24"/>
         </w:rPr>
-        <w:t>OnePlus 7 Pro 5G:</w:t>
+        <w:t>OnePlus 7 Pro 5G</w:t>
+      </w:r>
+      <w:r>
+        <w:rPr>
+          <w:rFonts w:ascii="宋体" w:eastAsia="宋体" w:hAnsi="宋体" w:cs="微软雅黑"/>
+          <w:b/>
+          <w:sz w:val="24"/>
+        </w:rPr>
+        <w:t xml:space="preserve"> </w:t>
+      </w:r>
+      <w:r>
+        <w:rPr>
+          <w:rFonts w:ascii="宋体" w:eastAsia="宋体" w:hAnsi="宋体" w:cs="微软雅黑"/>
+          <w:b/>
+          <w:sz w:val="24"/>
+        </w:rPr>
+        <w:t>(guacamole)</w:t>
+      </w:r>
+      <w:r>
+        <w:rPr>
+          <w:rFonts w:ascii="宋体" w:eastAsia="宋体" w:hAnsi="宋体" w:cs="微软雅黑"/>
+          <w:b/>
+          <w:sz w:val="24"/>
+        </w:rPr>
+        <w:t>:</w:t>
       </w:r>
     </w:p>
     <w:p>

</xml_diff>